<commit_message>
Sprint 2: validaciones, filtros, paginación, UI, variables de entorno
</commit_message>
<xml_diff>
--- a/Sprint 1 Eleccion De Roles.docx
+++ b/Sprint 1 Eleccion De Roles.docx
@@ -1,6 +1,6 @@
 
 <file path=word/document.xml><?xml version="1.0" encoding="utf-8"?>
-<w:document xmlns:wpc="http://schemas.microsoft.com/office/word/2010/wordprocessingCanvas" xmlns:cx="http://schemas.microsoft.com/office/drawing/2014/chartex" xmlns:cx1="http://schemas.microsoft.com/office/drawing/2015/9/8/chartex" xmlns:cx2="http://schemas.microsoft.com/office/drawing/2015/10/21/chartex" xmlns:cx3="http://schemas.microsoft.com/office/drawing/2016/5/9/chartex" xmlns:cx4="http://schemas.microsoft.com/office/drawing/2016/5/10/chartex" xmlns:cx5="http://schemas.microsoft.com/office/drawing/2016/5/11/chartex" xmlns:cx6="http://schemas.microsoft.com/office/drawing/2016/5/12/chartex" xmlns:cx7="http://schemas.microsoft.com/office/drawing/2016/5/13/chartex" xmlns:cx8="http://schemas.microsoft.com/office/drawing/2016/5/14/chartex" xmlns:mc="http://schemas.openxmlformats.org/markup-compatibility/2006" xmlns:aink="http://schemas.microsoft.com/office/drawing/2016/ink" xmlns:am3d="http://schemas.microsoft.com/office/drawing/2017/model3d" xmlns:o="urn:schemas-microsoft-com:office:office" xmlns:oel="http://schemas.microsoft.com/office/2019/extlst" xmlns:r="http://schemas.openxmlformats.org/officeDocument/2006/relationships" xmlns:m="http://schemas.openxmlformats.org/officeDocument/2006/math" xmlns:v="urn:schemas-microsoft-com:vml" xmlns:wp14="http://schemas.microsoft.com/office/word/2010/wordprocessingDrawing" xmlns:wp="http://schemas.openxmlformats.org/drawingml/2006/wordprocessingDrawing" xmlns:w10="urn:schemas-microsoft-com:office:word" xmlns:w="http://schemas.openxmlformats.org/wordprocessingml/2006/main" xmlns:w14="http://schemas.microsoft.com/office/word/2010/wordml" xmlns:w15="http://schemas.microsoft.com/office/word/2012/wordml" xmlns:w16cex="http://schemas.microsoft.com/office/word/2018/wordml/cex" xmlns:w16cid="http://schemas.microsoft.com/office/word/2016/wordml/cid" xmlns:w16="http://schemas.microsoft.com/office/word/2018/wordml" xmlns:w16sdtdh="http://schemas.microsoft.com/office/word/2020/wordml/sdtdatahash" xmlns:w16se="http://schemas.microsoft.com/office/word/2015/wordml/symex" xmlns:wpg="http://schemas.microsoft.com/office/word/2010/wordprocessingGroup" xmlns:wpi="http://schemas.microsoft.com/office/word/2010/wordprocessingInk" xmlns:wne="http://schemas.microsoft.com/office/word/2006/wordml" xmlns:wps="http://schemas.microsoft.com/office/word/2010/wordprocessingShape" mc:Ignorable="w14 w15 w16se w16cid w16 w16cex w16sdtdh wp14">
+<w:document xmlns:wpc="http://schemas.microsoft.com/office/word/2010/wordprocessingCanvas" xmlns:cx="http://schemas.microsoft.com/office/drawing/2014/chartex" xmlns:cx1="http://schemas.microsoft.com/office/drawing/2015/9/8/chartex" xmlns:cx2="http://schemas.microsoft.com/office/drawing/2015/10/21/chartex" xmlns:cx3="http://schemas.microsoft.com/office/drawing/2016/5/9/chartex" xmlns:cx4="http://schemas.microsoft.com/office/drawing/2016/5/10/chartex" xmlns:cx5="http://schemas.microsoft.com/office/drawing/2016/5/11/chartex" xmlns:cx6="http://schemas.microsoft.com/office/drawing/2016/5/12/chartex" xmlns:cx7="http://schemas.microsoft.com/office/drawing/2016/5/13/chartex" xmlns:cx8="http://schemas.microsoft.com/office/drawing/2016/5/14/chartex" xmlns:mc="http://schemas.openxmlformats.org/markup-compatibility/2006" xmlns:aink="http://schemas.microsoft.com/office/drawing/2016/ink" xmlns:am3d="http://schemas.microsoft.com/office/drawing/2017/model3d" xmlns:o="urn:schemas-microsoft-com:office:office" xmlns:oel="http://schemas.microsoft.com/office/2019/extlst" xmlns:r="http://schemas.openxmlformats.org/officeDocument/2006/relationships" xmlns:m="http://schemas.openxmlformats.org/officeDocument/2006/math" xmlns:v="urn:schemas-microsoft-com:vml" xmlns:wp14="http://schemas.microsoft.com/office/word/2010/wordprocessingDrawing" xmlns:wp="http://schemas.openxmlformats.org/drawingml/2006/wordprocessingDrawing" xmlns:w10="urn:schemas-microsoft-com:office:word" xmlns:w="http://schemas.openxmlformats.org/wordprocessingml/2006/main" xmlns:w14="http://schemas.microsoft.com/office/word/2010/wordml" xmlns:w15="http://schemas.microsoft.com/office/word/2012/wordml" xmlns:w16cex="http://schemas.microsoft.com/office/word/2018/wordml/cex" xmlns:w16cid="http://schemas.microsoft.com/office/word/2016/wordml/cid" xmlns:w16="http://schemas.microsoft.com/office/word/2018/wordml" xmlns:w16du="http://schemas.microsoft.com/office/word/2023/wordml/word16du" xmlns:w16sdtdh="http://schemas.microsoft.com/office/word/2020/wordml/sdtdatahash" xmlns:w16sdtfl="http://schemas.microsoft.com/office/word/2024/wordml/sdtformatlock" xmlns:w16se="http://schemas.microsoft.com/office/word/2015/wordml/symex" xmlns:wpg="http://schemas.microsoft.com/office/word/2010/wordprocessingGroup" xmlns:wpi="http://schemas.microsoft.com/office/word/2010/wordprocessingInk" xmlns:wne="http://schemas.microsoft.com/office/word/2006/wordml" xmlns:wps="http://schemas.microsoft.com/office/word/2010/wordprocessingShape" mc:Ignorable="w14 w15 w16se w16cid w16 w16cex w16sdtdh w16sdtfl w16du wp14">
   <w:body>
     <w:p>
       <w:pPr>
@@ -15,24 +15,26 @@
           <w:b/>
           <w:bCs/>
         </w:rPr>
-        <w:t xml:space="preserve">Sprint 1 </w:t>
-      </w:r>
-      <w:proofErr w:type="spellStart"/>
-      <w:r>
+        <w:t>Sprint 1 Eleccion De Roles</w:t>
+      </w:r>
+    </w:p>
+    <w:p>
+      <w:pPr>
+        <w:jc w:val="center"/>
         <w:rPr>
           <w:b/>
           <w:bCs/>
         </w:rPr>
-        <w:t>Eleccion</w:t>
-      </w:r>
-      <w:proofErr w:type="spellEnd"/>
-      <w:r>
+      </w:pPr>
+    </w:p>
+    <w:p>
+      <w:pPr>
+        <w:jc w:val="center"/>
         <w:rPr>
           <w:b/>
           <w:bCs/>
         </w:rPr>
-        <w:t xml:space="preserve"> De Roles</w:t>
-      </w:r>
+      </w:pPr>
     </w:p>
     <w:p>
       <w:pPr>
@@ -42,6 +44,9 @@
           <w:bCs/>
         </w:rPr>
       </w:pPr>
+      <w:r>
+        <w:t>Scrum 1</w:t>
+      </w:r>
     </w:p>
     <w:p>
       <w:pPr>
@@ -60,9 +65,11 @@
           <w:bCs/>
         </w:rPr>
       </w:pPr>
-      <w:r>
-        <w:t>Scrum 1</w:t>
-      </w:r>
+    </w:p>
+    <w:p>
+      <w:pPr>
+        <w:jc w:val="center"/>
+      </w:pPr>
     </w:p>
     <w:p>
       <w:pPr>
@@ -72,20 +79,13 @@
           <w:bCs/>
         </w:rPr>
       </w:pPr>
-    </w:p>
-    <w:p>
-      <w:pPr>
-        <w:jc w:val="center"/>
+      <w:r>
         <w:rPr>
           <w:b/>
           <w:bCs/>
         </w:rPr>
-      </w:pPr>
-    </w:p>
-    <w:p>
-      <w:pPr>
-        <w:jc w:val="center"/>
-      </w:pPr>
+        <w:t>Centro de Servicios Financieros</w:t>
+      </w:r>
     </w:p>
     <w:p>
       <w:pPr>
@@ -95,13 +95,20 @@
           <w:bCs/>
         </w:rPr>
       </w:pPr>
-      <w:r>
+    </w:p>
+    <w:p>
+      <w:pPr>
+        <w:jc w:val="center"/>
         <w:rPr>
           <w:b/>
           <w:bCs/>
         </w:rPr>
-        <w:t>Centro de Servicios Financieros</w:t>
-      </w:r>
+      </w:pPr>
+    </w:p>
+    <w:p>
+      <w:pPr>
+        <w:jc w:val="center"/>
+      </w:pPr>
     </w:p>
     <w:p>
       <w:pPr>
@@ -111,20 +118,13 @@
           <w:bCs/>
         </w:rPr>
       </w:pPr>
-    </w:p>
-    <w:p>
-      <w:pPr>
-        <w:jc w:val="center"/>
+      <w:r>
         <w:rPr>
           <w:b/>
           <w:bCs/>
         </w:rPr>
-      </w:pPr>
-    </w:p>
-    <w:p>
-      <w:pPr>
-        <w:jc w:val="center"/>
-      </w:pPr>
+        <w:t>Joan Castillo</w:t>
+      </w:r>
     </w:p>
     <w:p>
       <w:pPr>
@@ -134,13 +134,15 @@
           <w:bCs/>
         </w:rPr>
       </w:pPr>
-      <w:r>
+    </w:p>
+    <w:p>
+      <w:pPr>
+        <w:jc w:val="center"/>
         <w:rPr>
           <w:b/>
           <w:bCs/>
         </w:rPr>
-        <w:t>Joan Castillo</w:t>
-      </w:r>
+      </w:pPr>
     </w:p>
     <w:p>
       <w:pPr>
@@ -159,40 +161,22 @@
           <w:bCs/>
         </w:rPr>
       </w:pPr>
-    </w:p>
-    <w:p>
-      <w:pPr>
-        <w:jc w:val="center"/>
+      <w:r>
         <w:rPr>
           <w:b/>
           <w:bCs/>
         </w:rPr>
-      </w:pPr>
+        <w:t>Bases de Datos NoSQL</w:t>
+      </w:r>
     </w:p>
     <w:p>
       <w:pPr>
         <w:jc w:val="center"/>
-        <w:rPr>
-          <w:b/>
-          <w:bCs/>
-        </w:rPr>
-      </w:pPr>
-      <w:r>
-        <w:rPr>
-          <w:b/>
-          <w:bCs/>
-        </w:rPr>
-        <w:t>Bases de Datos NoSQL</w:t>
-      </w:r>
+      </w:pPr>
     </w:p>
     <w:p>
       <w:pPr>
         <w:jc w:val="center"/>
-      </w:pPr>
-    </w:p>
-    <w:p>
-      <w:pPr>
-        <w:jc w:val="center"/>
         <w:rPr>
           <w:lang w:val="es-ES"/>
         </w:rPr>
@@ -209,21 +193,7 @@
           <w:lang w:val="es-ES"/>
         </w:rPr>
         <w:lastRenderedPageBreak/>
-        <w:t xml:space="preserve">Sprint 1 </w:t>
-      </w:r>
-      <w:proofErr w:type="gramStart"/>
-      <w:r>
-        <w:rPr>
-          <w:lang w:val="es-ES"/>
-        </w:rPr>
-        <w:t>( scrum</w:t>
-      </w:r>
-      <w:proofErr w:type="gramEnd"/>
-      <w:r>
-        <w:rPr>
-          <w:lang w:val="es-ES"/>
-        </w:rPr>
-        <w:t xml:space="preserve"> 1 )</w:t>
+        <w:t>Sprint 1 ( scrum 1 )</w:t>
       </w:r>
     </w:p>
     <w:p>
@@ -250,70 +220,12 @@
           <w:lang w:val="es-ES"/>
         </w:rPr>
       </w:pPr>
-      <w:proofErr w:type="spellStart"/>
-      <w:r>
-        <w:rPr>
-          <w:lang w:val="es-ES"/>
-        </w:rPr>
-        <w:t>Product</w:t>
-      </w:r>
-      <w:proofErr w:type="spellEnd"/>
-      <w:r>
-        <w:rPr>
-          <w:lang w:val="es-ES"/>
-        </w:rPr>
-        <w:t xml:space="preserve"> </w:t>
-      </w:r>
-      <w:proofErr w:type="spellStart"/>
-      <w:r>
-        <w:rPr>
-          <w:lang w:val="es-ES"/>
-        </w:rPr>
-        <w:t>Owner</w:t>
-      </w:r>
-      <w:proofErr w:type="spellEnd"/>
-      <w:r>
-        <w:rPr>
-          <w:lang w:val="es-ES"/>
-        </w:rPr>
-        <w:t xml:space="preserve">: Daniel </w:t>
-      </w:r>
-      <w:proofErr w:type="spellStart"/>
-      <w:r>
-        <w:rPr>
-          <w:lang w:val="es-ES"/>
-        </w:rPr>
-        <w:t>Andres</w:t>
-      </w:r>
-      <w:proofErr w:type="spellEnd"/>
-      <w:r>
-        <w:rPr>
-          <w:lang w:val="es-ES"/>
-        </w:rPr>
-        <w:t xml:space="preserve"> </w:t>
-      </w:r>
-      <w:proofErr w:type="spellStart"/>
-      <w:r>
-        <w:rPr>
-          <w:lang w:val="es-ES"/>
-        </w:rPr>
-        <w:t>Wiliamson</w:t>
-      </w:r>
-      <w:proofErr w:type="spellEnd"/>
-      <w:r>
-        <w:rPr>
-          <w:lang w:val="es-ES"/>
-        </w:rPr>
-        <w:t xml:space="preserve"> </w:t>
-      </w:r>
-      <w:proofErr w:type="gramStart"/>
-      <w:r>
-        <w:rPr>
-          <w:lang w:val="es-ES"/>
-        </w:rPr>
-        <w:t>Abril</w:t>
-      </w:r>
-      <w:proofErr w:type="gramEnd"/>
+      <w:r>
+        <w:rPr>
+          <w:lang w:val="es-ES"/>
+        </w:rPr>
+        <w:t>Product Owner: Daniel Andres Wiliamson Abril</w:t>
+      </w:r>
     </w:p>
     <w:p>
       <w:pPr>
@@ -338,97 +250,33 @@
         <w:rPr>
           <w:lang w:val="es-ES"/>
         </w:rPr>
-        <w:t xml:space="preserve">Dev </w:t>
-      </w:r>
-      <w:proofErr w:type="spellStart"/>
-      <w:r>
-        <w:rPr>
-          <w:lang w:val="es-ES"/>
-        </w:rPr>
-        <w:t>Backend</w:t>
-      </w:r>
-      <w:proofErr w:type="spellEnd"/>
-      <w:r>
-        <w:rPr>
-          <w:lang w:val="es-ES"/>
-        </w:rPr>
-        <w:t>: Daniel Isaac Chaves Rojas</w:t>
-      </w:r>
-    </w:p>
-    <w:p>
-      <w:pPr>
-        <w:rPr>
-          <w:lang w:val="es-ES"/>
-        </w:rPr>
-      </w:pPr>
-      <w:r>
-        <w:rPr>
-          <w:lang w:val="es-ES"/>
-        </w:rPr>
-        <w:t xml:space="preserve">Dev </w:t>
-      </w:r>
-      <w:proofErr w:type="spellStart"/>
-      <w:r>
-        <w:rPr>
-          <w:lang w:val="es-ES"/>
-        </w:rPr>
-        <w:t>Frontend</w:t>
-      </w:r>
-      <w:proofErr w:type="spellEnd"/>
-      <w:r>
-        <w:rPr>
-          <w:lang w:val="es-ES"/>
-        </w:rPr>
-        <w:t xml:space="preserve">: </w:t>
-      </w:r>
-      <w:proofErr w:type="spellStart"/>
-      <w:r>
-        <w:rPr>
-          <w:lang w:val="es-ES"/>
-        </w:rPr>
-        <w:t>Andres</w:t>
-      </w:r>
-      <w:proofErr w:type="spellEnd"/>
-      <w:r>
-        <w:rPr>
-          <w:lang w:val="es-ES"/>
-        </w:rPr>
-        <w:t xml:space="preserve"> Felipe Márquez Jaramillo</w:t>
-      </w:r>
-    </w:p>
-    <w:p>
-      <w:pPr>
-        <w:rPr>
-          <w:lang w:val="es-ES"/>
-        </w:rPr>
-      </w:pPr>
-      <w:proofErr w:type="spellStart"/>
-      <w:r>
-        <w:rPr>
-          <w:lang w:val="es-ES"/>
-        </w:rPr>
-        <w:t>Tester</w:t>
-      </w:r>
-      <w:proofErr w:type="spellEnd"/>
-      <w:r>
-        <w:rPr>
-          <w:lang w:val="es-ES"/>
-        </w:rPr>
-        <w:t xml:space="preserve">: </w:t>
-      </w:r>
-      <w:proofErr w:type="spellStart"/>
-      <w:r>
-        <w:rPr>
-          <w:lang w:val="es-ES"/>
-        </w:rPr>
-        <w:t>Andres</w:t>
-      </w:r>
-      <w:proofErr w:type="spellEnd"/>
-      <w:r>
-        <w:rPr>
-          <w:lang w:val="es-ES"/>
-        </w:rPr>
-        <w:t xml:space="preserve"> Felipe Márquez Jaramillo</w:t>
+        <w:t>Dev Backend: Daniel Isaac Chaves Rojas</w:t>
+      </w:r>
+    </w:p>
+    <w:p>
+      <w:pPr>
+        <w:rPr>
+          <w:lang w:val="es-ES"/>
+        </w:rPr>
+      </w:pPr>
+      <w:r>
+        <w:rPr>
+          <w:lang w:val="es-ES"/>
+        </w:rPr>
+        <w:t>Dev Frontend: Andres Felipe Márquez Jaramillo</w:t>
+      </w:r>
+    </w:p>
+    <w:p>
+      <w:pPr>
+        <w:rPr>
+          <w:lang w:val="es-ES"/>
+        </w:rPr>
+      </w:pPr>
+      <w:r>
+        <w:rPr>
+          <w:lang w:val="es-ES"/>
+        </w:rPr>
+        <w:t>Tester: Andres Felipe Márquez Jaramillo</w:t>
       </w:r>
     </w:p>
     <w:p>
@@ -625,14 +473,12 @@
           <w:lang w:val="es-ES"/>
         </w:rPr>
       </w:pPr>
-      <w:proofErr w:type="spellStart"/>
       <w:r>
         <w:rPr>
           <w:lang w:val="es-ES"/>
         </w:rPr>
         <w:t>Prettier</w:t>
       </w:r>
-      <w:proofErr w:type="spellEnd"/>
     </w:p>
     <w:p>
       <w:r>
@@ -739,15 +585,7 @@
     </w:p>
     <w:p>
       <w:r>
-        <w:t xml:space="preserve">REST </w:t>
-      </w:r>
-      <w:proofErr w:type="spellStart"/>
-      <w:r>
-        <w:t>client</w:t>
-      </w:r>
-      <w:proofErr w:type="spellEnd"/>
-      <w:r>
-        <w:t xml:space="preserve"> </w:t>
+        <w:t xml:space="preserve">REST client </w:t>
       </w:r>
     </w:p>
     <w:p>
@@ -798,6 +636,13 @@
         </w:drawing>
       </w:r>
     </w:p>
+    <w:p/>
+    <w:p>
+      <w:r>
+        <w:lastRenderedPageBreak/>
+        <w:t>Node y git</w:t>
+      </w:r>
+    </w:p>
     <w:sectPr>
       <w:pgSz w:w="12240" w:h="15840"/>
       <w:pgMar w:top="1417" w:right="1701" w:bottom="1417" w:left="1701" w:header="708" w:footer="708" w:gutter="0"/>
@@ -809,7 +654,7 @@
 </file>
 
 <file path=word/endnotes.xml><?xml version="1.0" encoding="utf-8"?>
-<w:endnotes xmlns:wpc="http://schemas.microsoft.com/office/word/2010/wordprocessingCanvas" xmlns:cx="http://schemas.microsoft.com/office/drawing/2014/chartex" xmlns:cx1="http://schemas.microsoft.com/office/drawing/2015/9/8/chartex" xmlns:cx2="http://schemas.microsoft.com/office/drawing/2015/10/21/chartex" xmlns:cx3="http://schemas.microsoft.com/office/drawing/2016/5/9/chartex" xmlns:cx4="http://schemas.microsoft.com/office/drawing/2016/5/10/chartex" xmlns:cx5="http://schemas.microsoft.com/office/drawing/2016/5/11/chartex" xmlns:cx6="http://schemas.microsoft.com/office/drawing/2016/5/12/chartex" xmlns:cx7="http://schemas.microsoft.com/office/drawing/2016/5/13/chartex" xmlns:cx8="http://schemas.microsoft.com/office/drawing/2016/5/14/chartex" xmlns:mc="http://schemas.openxmlformats.org/markup-compatibility/2006" xmlns:aink="http://schemas.microsoft.com/office/drawing/2016/ink" xmlns:am3d="http://schemas.microsoft.com/office/drawing/2017/model3d" xmlns:o="urn:schemas-microsoft-com:office:office" xmlns:oel="http://schemas.microsoft.com/office/2019/extlst" xmlns:r="http://schemas.openxmlformats.org/officeDocument/2006/relationships" xmlns:m="http://schemas.openxmlformats.org/officeDocument/2006/math" xmlns:v="urn:schemas-microsoft-com:vml" xmlns:wp14="http://schemas.microsoft.com/office/word/2010/wordprocessingDrawing" xmlns:wp="http://schemas.openxmlformats.org/drawingml/2006/wordprocessingDrawing" xmlns:w10="urn:schemas-microsoft-com:office:word" xmlns:w="http://schemas.openxmlformats.org/wordprocessingml/2006/main" xmlns:w14="http://schemas.microsoft.com/office/word/2010/wordml" xmlns:w15="http://schemas.microsoft.com/office/word/2012/wordml" xmlns:w16cex="http://schemas.microsoft.com/office/word/2018/wordml/cex" xmlns:w16cid="http://schemas.microsoft.com/office/word/2016/wordml/cid" xmlns:w16="http://schemas.microsoft.com/office/word/2018/wordml" xmlns:w16sdtdh="http://schemas.microsoft.com/office/word/2020/wordml/sdtdatahash" xmlns:w16se="http://schemas.microsoft.com/office/word/2015/wordml/symex" xmlns:wpg="http://schemas.microsoft.com/office/word/2010/wordprocessingGroup" xmlns:wpi="http://schemas.microsoft.com/office/word/2010/wordprocessingInk" xmlns:wne="http://schemas.microsoft.com/office/word/2006/wordml" xmlns:wps="http://schemas.microsoft.com/office/word/2010/wordprocessingShape" mc:Ignorable="w14 w15 w16se w16cid w16 w16cex w16sdtdh wp14">
+<w:endnotes xmlns:wpc="http://schemas.microsoft.com/office/word/2010/wordprocessingCanvas" xmlns:cx="http://schemas.microsoft.com/office/drawing/2014/chartex" xmlns:cx1="http://schemas.microsoft.com/office/drawing/2015/9/8/chartex" xmlns:cx2="http://schemas.microsoft.com/office/drawing/2015/10/21/chartex" xmlns:cx3="http://schemas.microsoft.com/office/drawing/2016/5/9/chartex" xmlns:cx4="http://schemas.microsoft.com/office/drawing/2016/5/10/chartex" xmlns:cx5="http://schemas.microsoft.com/office/drawing/2016/5/11/chartex" xmlns:cx6="http://schemas.microsoft.com/office/drawing/2016/5/12/chartex" xmlns:cx7="http://schemas.microsoft.com/office/drawing/2016/5/13/chartex" xmlns:cx8="http://schemas.microsoft.com/office/drawing/2016/5/14/chartex" xmlns:mc="http://schemas.openxmlformats.org/markup-compatibility/2006" xmlns:aink="http://schemas.microsoft.com/office/drawing/2016/ink" xmlns:am3d="http://schemas.microsoft.com/office/drawing/2017/model3d" xmlns:o="urn:schemas-microsoft-com:office:office" xmlns:oel="http://schemas.microsoft.com/office/2019/extlst" xmlns:r="http://schemas.openxmlformats.org/officeDocument/2006/relationships" xmlns:m="http://schemas.openxmlformats.org/officeDocument/2006/math" xmlns:v="urn:schemas-microsoft-com:vml" xmlns:wp14="http://schemas.microsoft.com/office/word/2010/wordprocessingDrawing" xmlns:wp="http://schemas.openxmlformats.org/drawingml/2006/wordprocessingDrawing" xmlns:w10="urn:schemas-microsoft-com:office:word" xmlns:w="http://schemas.openxmlformats.org/wordprocessingml/2006/main" xmlns:w14="http://schemas.microsoft.com/office/word/2010/wordml" xmlns:w15="http://schemas.microsoft.com/office/word/2012/wordml" xmlns:w16cex="http://schemas.microsoft.com/office/word/2018/wordml/cex" xmlns:w16cid="http://schemas.microsoft.com/office/word/2016/wordml/cid" xmlns:w16="http://schemas.microsoft.com/office/word/2018/wordml" xmlns:w16du="http://schemas.microsoft.com/office/word/2023/wordml/word16du" xmlns:w16sdtdh="http://schemas.microsoft.com/office/word/2020/wordml/sdtdatahash" xmlns:w16sdtfl="http://schemas.microsoft.com/office/word/2024/wordml/sdtformatlock" xmlns:w16se="http://schemas.microsoft.com/office/word/2015/wordml/symex" xmlns:wpg="http://schemas.microsoft.com/office/word/2010/wordprocessingGroup" xmlns:wpi="http://schemas.microsoft.com/office/word/2010/wordprocessingInk" xmlns:wne="http://schemas.microsoft.com/office/word/2006/wordml" xmlns:wps="http://schemas.microsoft.com/office/word/2010/wordprocessingShape" mc:Ignorable="w14 w15 w16se w16cid w16 w16cex w16sdtdh w16sdtfl w16du wp14">
   <w:endnote w:type="separator" w:id="-1">
     <w:p>
       <w:pPr>
@@ -834,7 +679,7 @@
 </file>
 
 <file path=word/footnotes.xml><?xml version="1.0" encoding="utf-8"?>
-<w:footnotes xmlns:wpc="http://schemas.microsoft.com/office/word/2010/wordprocessingCanvas" xmlns:cx="http://schemas.microsoft.com/office/drawing/2014/chartex" xmlns:cx1="http://schemas.microsoft.com/office/drawing/2015/9/8/chartex" xmlns:cx2="http://schemas.microsoft.com/office/drawing/2015/10/21/chartex" xmlns:cx3="http://schemas.microsoft.com/office/drawing/2016/5/9/chartex" xmlns:cx4="http://schemas.microsoft.com/office/drawing/2016/5/10/chartex" xmlns:cx5="http://schemas.microsoft.com/office/drawing/2016/5/11/chartex" xmlns:cx6="http://schemas.microsoft.com/office/drawing/2016/5/12/chartex" xmlns:cx7="http://schemas.microsoft.com/office/drawing/2016/5/13/chartex" xmlns:cx8="http://schemas.microsoft.com/office/drawing/2016/5/14/chartex" xmlns:mc="http://schemas.openxmlformats.org/markup-compatibility/2006" xmlns:aink="http://schemas.microsoft.com/office/drawing/2016/ink" xmlns:am3d="http://schemas.microsoft.com/office/drawing/2017/model3d" xmlns:o="urn:schemas-microsoft-com:office:office" xmlns:oel="http://schemas.microsoft.com/office/2019/extlst" xmlns:r="http://schemas.openxmlformats.org/officeDocument/2006/relationships" xmlns:m="http://schemas.openxmlformats.org/officeDocument/2006/math" xmlns:v="urn:schemas-microsoft-com:vml" xmlns:wp14="http://schemas.microsoft.com/office/word/2010/wordprocessingDrawing" xmlns:wp="http://schemas.openxmlformats.org/drawingml/2006/wordprocessingDrawing" xmlns:w10="urn:schemas-microsoft-com:office:word" xmlns:w="http://schemas.openxmlformats.org/wordprocessingml/2006/main" xmlns:w14="http://schemas.microsoft.com/office/word/2010/wordml" xmlns:w15="http://schemas.microsoft.com/office/word/2012/wordml" xmlns:w16cex="http://schemas.microsoft.com/office/word/2018/wordml/cex" xmlns:w16cid="http://schemas.microsoft.com/office/word/2016/wordml/cid" xmlns:w16="http://schemas.microsoft.com/office/word/2018/wordml" xmlns:w16sdtdh="http://schemas.microsoft.com/office/word/2020/wordml/sdtdatahash" xmlns:w16se="http://schemas.microsoft.com/office/word/2015/wordml/symex" xmlns:wpg="http://schemas.microsoft.com/office/word/2010/wordprocessingGroup" xmlns:wpi="http://schemas.microsoft.com/office/word/2010/wordprocessingInk" xmlns:wne="http://schemas.microsoft.com/office/word/2006/wordml" xmlns:wps="http://schemas.microsoft.com/office/word/2010/wordprocessingShape" mc:Ignorable="w14 w15 w16se w16cid w16 w16cex w16sdtdh wp14">
+<w:footnotes xmlns:wpc="http://schemas.microsoft.com/office/word/2010/wordprocessingCanvas" xmlns:cx="http://schemas.microsoft.com/office/drawing/2014/chartex" xmlns:cx1="http://schemas.microsoft.com/office/drawing/2015/9/8/chartex" xmlns:cx2="http://schemas.microsoft.com/office/drawing/2015/10/21/chartex" xmlns:cx3="http://schemas.microsoft.com/office/drawing/2016/5/9/chartex" xmlns:cx4="http://schemas.microsoft.com/office/drawing/2016/5/10/chartex" xmlns:cx5="http://schemas.microsoft.com/office/drawing/2016/5/11/chartex" xmlns:cx6="http://schemas.microsoft.com/office/drawing/2016/5/12/chartex" xmlns:cx7="http://schemas.microsoft.com/office/drawing/2016/5/13/chartex" xmlns:cx8="http://schemas.microsoft.com/office/drawing/2016/5/14/chartex" xmlns:mc="http://schemas.openxmlformats.org/markup-compatibility/2006" xmlns:aink="http://schemas.microsoft.com/office/drawing/2016/ink" xmlns:am3d="http://schemas.microsoft.com/office/drawing/2017/model3d" xmlns:o="urn:schemas-microsoft-com:office:office" xmlns:oel="http://schemas.microsoft.com/office/2019/extlst" xmlns:r="http://schemas.openxmlformats.org/officeDocument/2006/relationships" xmlns:m="http://schemas.openxmlformats.org/officeDocument/2006/math" xmlns:v="urn:schemas-microsoft-com:vml" xmlns:wp14="http://schemas.microsoft.com/office/word/2010/wordprocessingDrawing" xmlns:wp="http://schemas.openxmlformats.org/drawingml/2006/wordprocessingDrawing" xmlns:w10="urn:schemas-microsoft-com:office:word" xmlns:w="http://schemas.openxmlformats.org/wordprocessingml/2006/main" xmlns:w14="http://schemas.microsoft.com/office/word/2010/wordml" xmlns:w15="http://schemas.microsoft.com/office/word/2012/wordml" xmlns:w16cex="http://schemas.microsoft.com/office/word/2018/wordml/cex" xmlns:w16cid="http://schemas.microsoft.com/office/word/2016/wordml/cid" xmlns:w16="http://schemas.microsoft.com/office/word/2018/wordml" xmlns:w16du="http://schemas.microsoft.com/office/word/2023/wordml/word16du" xmlns:w16sdtdh="http://schemas.microsoft.com/office/word/2020/wordml/sdtdatahash" xmlns:w16sdtfl="http://schemas.microsoft.com/office/word/2024/wordml/sdtformatlock" xmlns:w16se="http://schemas.microsoft.com/office/word/2015/wordml/symex" xmlns:wpg="http://schemas.microsoft.com/office/word/2010/wordprocessingGroup" xmlns:wpi="http://schemas.microsoft.com/office/word/2010/wordprocessingInk" xmlns:wne="http://schemas.microsoft.com/office/word/2006/wordml" xmlns:wps="http://schemas.microsoft.com/office/word/2010/wordprocessingShape" mc:Ignorable="w14 w15 w16se w16cid w16 w16cex w16sdtdh w16sdtfl w16du wp14">
   <w:footnote w:type="separator" w:id="-1">
     <w:p>
       <w:pPr>
@@ -859,7 +704,7 @@
 </file>
 
 <file path=word/numbering.xml><?xml version="1.0" encoding="utf-8"?>
-<w:numbering xmlns:wpc="http://schemas.microsoft.com/office/word/2010/wordprocessingCanvas" xmlns:cx="http://schemas.microsoft.com/office/drawing/2014/chartex" xmlns:cx1="http://schemas.microsoft.com/office/drawing/2015/9/8/chartex" xmlns:cx2="http://schemas.microsoft.com/office/drawing/2015/10/21/chartex" xmlns:cx3="http://schemas.microsoft.com/office/drawing/2016/5/9/chartex" xmlns:cx4="http://schemas.microsoft.com/office/drawing/2016/5/10/chartex" xmlns:cx5="http://schemas.microsoft.com/office/drawing/2016/5/11/chartex" xmlns:cx6="http://schemas.microsoft.com/office/drawing/2016/5/12/chartex" xmlns:cx7="http://schemas.microsoft.com/office/drawing/2016/5/13/chartex" xmlns:cx8="http://schemas.microsoft.com/office/drawing/2016/5/14/chartex" xmlns:mc="http://schemas.openxmlformats.org/markup-compatibility/2006" xmlns:aink="http://schemas.microsoft.com/office/drawing/2016/ink" xmlns:am3d="http://schemas.microsoft.com/office/drawing/2017/model3d" xmlns:o="urn:schemas-microsoft-com:office:office" xmlns:oel="http://schemas.microsoft.com/office/2019/extlst" xmlns:r="http://schemas.openxmlformats.org/officeDocument/2006/relationships" xmlns:m="http://schemas.openxmlformats.org/officeDocument/2006/math" xmlns:v="urn:schemas-microsoft-com:vml" xmlns:wp14="http://schemas.microsoft.com/office/word/2010/wordprocessingDrawing" xmlns:wp="http://schemas.openxmlformats.org/drawingml/2006/wordprocessingDrawing" xmlns:w10="urn:schemas-microsoft-com:office:word" xmlns:w="http://schemas.openxmlformats.org/wordprocessingml/2006/main" xmlns:w14="http://schemas.microsoft.com/office/word/2010/wordml" xmlns:w15="http://schemas.microsoft.com/office/word/2012/wordml" xmlns:w16cex="http://schemas.microsoft.com/office/word/2018/wordml/cex" xmlns:w16cid="http://schemas.microsoft.com/office/word/2016/wordml/cid" xmlns:w16="http://schemas.microsoft.com/office/word/2018/wordml" xmlns:w16sdtdh="http://schemas.microsoft.com/office/word/2020/wordml/sdtdatahash" xmlns:w16se="http://schemas.microsoft.com/office/word/2015/wordml/symex" xmlns:wpg="http://schemas.microsoft.com/office/word/2010/wordprocessingGroup" xmlns:wpi="http://schemas.microsoft.com/office/word/2010/wordprocessingInk" xmlns:wne="http://schemas.microsoft.com/office/word/2006/wordml" xmlns:wps="http://schemas.microsoft.com/office/word/2010/wordprocessingShape" mc:Ignorable="w14 w15 w16se w16cid w16 w16cex w16sdtdh wp14">
+<w:numbering xmlns:wpc="http://schemas.microsoft.com/office/word/2010/wordprocessingCanvas" xmlns:cx="http://schemas.microsoft.com/office/drawing/2014/chartex" xmlns:cx1="http://schemas.microsoft.com/office/drawing/2015/9/8/chartex" xmlns:cx2="http://schemas.microsoft.com/office/drawing/2015/10/21/chartex" xmlns:cx3="http://schemas.microsoft.com/office/drawing/2016/5/9/chartex" xmlns:cx4="http://schemas.microsoft.com/office/drawing/2016/5/10/chartex" xmlns:cx5="http://schemas.microsoft.com/office/drawing/2016/5/11/chartex" xmlns:cx6="http://schemas.microsoft.com/office/drawing/2016/5/12/chartex" xmlns:cx7="http://schemas.microsoft.com/office/drawing/2016/5/13/chartex" xmlns:cx8="http://schemas.microsoft.com/office/drawing/2016/5/14/chartex" xmlns:mc="http://schemas.openxmlformats.org/markup-compatibility/2006" xmlns:aink="http://schemas.microsoft.com/office/drawing/2016/ink" xmlns:am3d="http://schemas.microsoft.com/office/drawing/2017/model3d" xmlns:o="urn:schemas-microsoft-com:office:office" xmlns:oel="http://schemas.microsoft.com/office/2019/extlst" xmlns:r="http://schemas.openxmlformats.org/officeDocument/2006/relationships" xmlns:m="http://schemas.openxmlformats.org/officeDocument/2006/math" xmlns:v="urn:schemas-microsoft-com:vml" xmlns:wp14="http://schemas.microsoft.com/office/word/2010/wordprocessingDrawing" xmlns:wp="http://schemas.openxmlformats.org/drawingml/2006/wordprocessingDrawing" xmlns:w10="urn:schemas-microsoft-com:office:word" xmlns:w="http://schemas.openxmlformats.org/wordprocessingml/2006/main" xmlns:w14="http://schemas.microsoft.com/office/word/2010/wordml" xmlns:w15="http://schemas.microsoft.com/office/word/2012/wordml" xmlns:w16cex="http://schemas.microsoft.com/office/word/2018/wordml/cex" xmlns:w16cid="http://schemas.microsoft.com/office/word/2016/wordml/cid" xmlns:w16="http://schemas.microsoft.com/office/word/2018/wordml" xmlns:w16du="http://schemas.microsoft.com/office/word/2023/wordml/word16du" xmlns:w16sdtdh="http://schemas.microsoft.com/office/word/2020/wordml/sdtdatahash" xmlns:w16sdtfl="http://schemas.microsoft.com/office/word/2024/wordml/sdtformatlock" xmlns:w16se="http://schemas.microsoft.com/office/word/2015/wordml/symex" xmlns:wpg="http://schemas.microsoft.com/office/word/2010/wordprocessingGroup" xmlns:wpi="http://schemas.microsoft.com/office/word/2010/wordprocessingInk" xmlns:wne="http://schemas.microsoft.com/office/word/2006/wordml" xmlns:wps="http://schemas.microsoft.com/office/word/2010/wordprocessingShape" mc:Ignorable="w14 w15 w16se w16cid w16 w16cex w16sdtdh w16sdtfl w16du wp14">
   <w:abstractNum w:abstractNumId="0" w15:restartNumberingAfterBreak="0">
     <w:nsid w:val="23EC5136"/>
     <w:multiLevelType w:val="hybridMultilevel"/>
@@ -1072,7 +917,7 @@
 </file>
 
 <file path=word/styles.xml><?xml version="1.0" encoding="utf-8"?>
-<w:styles xmlns:mc="http://schemas.openxmlformats.org/markup-compatibility/2006" xmlns:r="http://schemas.openxmlformats.org/officeDocument/2006/relationships" xmlns:w="http://schemas.openxmlformats.org/wordprocessingml/2006/main" xmlns:w14="http://schemas.microsoft.com/office/word/2010/wordml" xmlns:w15="http://schemas.microsoft.com/office/word/2012/wordml" xmlns:w16cex="http://schemas.microsoft.com/office/word/2018/wordml/cex" xmlns:w16cid="http://schemas.microsoft.com/office/word/2016/wordml/cid" xmlns:w16="http://schemas.microsoft.com/office/word/2018/wordml" xmlns:w16sdtdh="http://schemas.microsoft.com/office/word/2020/wordml/sdtdatahash" xmlns:w16se="http://schemas.microsoft.com/office/word/2015/wordml/symex" mc:Ignorable="w14 w15 w16se w16cid w16 w16cex w16sdtdh">
+<w:styles xmlns:mc="http://schemas.openxmlformats.org/markup-compatibility/2006" xmlns:r="http://schemas.openxmlformats.org/officeDocument/2006/relationships" xmlns:w="http://schemas.openxmlformats.org/wordprocessingml/2006/main" xmlns:w14="http://schemas.microsoft.com/office/word/2010/wordml" xmlns:w15="http://schemas.microsoft.com/office/word/2012/wordml" xmlns:w16cex="http://schemas.microsoft.com/office/word/2018/wordml/cex" xmlns:w16cid="http://schemas.microsoft.com/office/word/2016/wordml/cid" xmlns:w16="http://schemas.microsoft.com/office/word/2018/wordml" xmlns:w16du="http://schemas.microsoft.com/office/word/2023/wordml/word16du" xmlns:w16sdtdh="http://schemas.microsoft.com/office/word/2020/wordml/sdtdatahash" xmlns:w16sdtfl="http://schemas.microsoft.com/office/word/2024/wordml/sdtformatlock" xmlns:w16se="http://schemas.microsoft.com/office/word/2015/wordml/symex" mc:Ignorable="w14 w15 w16se w16cid w16 w16cex w16sdtdh w16sdtfl w16du">
   <w:docDefaults>
     <w:rPrDefault>
       <w:rPr>

</xml_diff>